<commit_message>
Formatted a few documents
Documents template, provisional functional spec, sprint plan
</commit_message>
<xml_diff>
--- a/Documents/Document_Template.docx
+++ b/Documents/Document_Template.docx
@@ -4,38 +4,38 @@
   <w:body>
     <w:p>
       <w:pPr>
+        <w:pStyle w:val="ListParagraph"/>
+        <w:rPr>
+          <w:lang w:val="en-US"/>
+        </w:rPr>
+      </w:pPr>
+      <w:bookmarkStart w:id="0" w:name="_Toc378705877"/>
+    </w:p>
+    <w:p>
+      <w:pPr>
+        <w:rPr>
+          <w:lang w:val="en-US"/>
+        </w:rPr>
+      </w:pPr>
+    </w:p>
+    <w:p>
+      <w:pPr>
+        <w:rPr>
+          <w:lang w:val="en-US"/>
+        </w:rPr>
+      </w:pPr>
+    </w:p>
+    <w:p>
+      <w:pPr>
         <w:pStyle w:val="Heading1"/>
         <w:jc w:val="center"/>
         <w:rPr>
           <w:lang w:val="en-US"/>
         </w:rPr>
       </w:pPr>
-      <w:bookmarkStart w:id="0" w:name="_Toc378705877"/>
-    </w:p>
-    <w:p>
-      <w:pPr>
-        <w:rPr>
-          <w:lang w:val="en-US"/>
-        </w:rPr>
-      </w:pPr>
-    </w:p>
-    <w:p>
-      <w:pPr>
-        <w:rPr>
-          <w:lang w:val="en-US"/>
-        </w:rPr>
-      </w:pPr>
-    </w:p>
-    <w:p>
-      <w:pPr>
-        <w:pStyle w:val="Heading1"/>
-        <w:jc w:val="center"/>
-        <w:rPr>
-          <w:lang w:val="en-US"/>
-        </w:rPr>
-      </w:pPr>
       <w:bookmarkStart w:id="1" w:name="_Toc379186004"/>
       <w:bookmarkStart w:id="2" w:name="_Toc379186369"/>
+      <w:bookmarkStart w:id="3" w:name="_Toc384467467"/>
       <w:r>
         <w:rPr>
           <w:noProof/>
@@ -92,6 +92,7 @@
       </w:r>
       <w:bookmarkEnd w:id="1"/>
       <w:bookmarkEnd w:id="2"/>
+      <w:bookmarkEnd w:id="3"/>
     </w:p>
     <w:p>
       <w:pPr>
@@ -146,8 +147,6 @@
         </w:rPr>
         <w:t>Contributors Names</w:t>
       </w:r>
-      <w:bookmarkStart w:id="3" w:name="_GoBack"/>
-      <w:bookmarkEnd w:id="3"/>
     </w:p>
     <w:p>
       <w:pPr>
@@ -179,6 +178,7 @@
       <w:bookmarkStart w:id="9" w:name="_Toc379121095"/>
       <w:bookmarkStart w:id="10" w:name="_Toc379186005"/>
       <w:bookmarkStart w:id="11" w:name="_Toc379186370"/>
+      <w:bookmarkStart w:id="12" w:name="_Toc384467468"/>
       <w:r>
         <w:lastRenderedPageBreak/>
         <w:t>Document Control</w:t>
@@ -191,6 +191,7 @@
       <w:bookmarkEnd w:id="9"/>
       <w:bookmarkEnd w:id="10"/>
       <w:bookmarkEnd w:id="11"/>
+      <w:bookmarkEnd w:id="12"/>
     </w:p>
     <w:p/>
     <w:tbl>
@@ -201,10 +202,10 @@
       </w:tblPr>
       <w:tblGrid>
         <w:gridCol w:w="1125"/>
-        <w:gridCol w:w="1476"/>
-        <w:gridCol w:w="1369"/>
-        <w:gridCol w:w="1274"/>
-        <w:gridCol w:w="3772"/>
+        <w:gridCol w:w="1469"/>
+        <w:gridCol w:w="1415"/>
+        <w:gridCol w:w="1273"/>
+        <w:gridCol w:w="3734"/>
       </w:tblGrid>
       <w:tr>
         <w:trPr>
@@ -339,7 +340,7 @@
       </w:tr>
       <w:tr>
         <w:trPr>
-          <w:trHeight w:val="300"/>
+          <w:trHeight w:val="568"/>
         </w:trPr>
         <w:tc>
           <w:tcPr>
@@ -350,9 +351,17 @@
               <w:ind w:firstLine="0"/>
               <w:jc w:val="center"/>
               <w:rPr>
+                <w:i/>
                 <w:lang w:val="en-US"/>
               </w:rPr>
             </w:pPr>
+            <w:r>
+              <w:rPr>
+                <w:i/>
+                <w:lang w:val="en-US"/>
+              </w:rPr>
+              <w:t>1.0</w:t>
+            </w:r>
           </w:p>
         </w:tc>
         <w:tc>
@@ -364,9 +373,26 @@
               <w:ind w:firstLine="0"/>
               <w:jc w:val="center"/>
               <w:rPr>
+                <w:i/>
                 <w:lang w:val="en-US"/>
               </w:rPr>
             </w:pPr>
+            <w:r>
+              <w:rPr>
+                <w:i/>
+                <w:lang w:val="en-US"/>
+              </w:rPr>
+              <w:t xml:space="preserve">J. </w:t>
+            </w:r>
+            <w:proofErr w:type="spellStart"/>
+            <w:r>
+              <w:rPr>
+                <w:i/>
+                <w:lang w:val="en-US"/>
+              </w:rPr>
+              <w:t>Oatley</w:t>
+            </w:r>
+            <w:proofErr w:type="spellEnd"/>
           </w:p>
         </w:tc>
         <w:tc>
@@ -378,9 +404,17 @@
               <w:ind w:firstLine="0"/>
               <w:jc w:val="center"/>
               <w:rPr>
+                <w:i/>
                 <w:lang w:val="en-US"/>
               </w:rPr>
             </w:pPr>
+            <w:r>
+              <w:rPr>
+                <w:i/>
+                <w:lang w:val="en-US"/>
+              </w:rPr>
+              <w:t>04/04/2014</w:t>
+            </w:r>
           </w:p>
         </w:tc>
         <w:tc>
@@ -391,11 +425,21 @@
             <w:pPr>
               <w:ind w:firstLine="0"/>
               <w:rPr>
+                <w:i/>
                 <w:sz w:val="18"/>
                 <w:szCs w:val="18"/>
                 <w:lang w:val="en-US"/>
               </w:rPr>
             </w:pPr>
+            <w:r>
+              <w:rPr>
+                <w:i/>
+                <w:sz w:val="18"/>
+                <w:szCs w:val="18"/>
+                <w:lang w:val="en-US"/>
+              </w:rPr>
+              <w:t>All</w:t>
+            </w:r>
           </w:p>
         </w:tc>
         <w:tc>
@@ -412,6 +456,15 @@
                 <w:lang w:val="en-US"/>
               </w:rPr>
             </w:pPr>
+            <w:r>
+              <w:rPr>
+                <w:i/>
+                <w:sz w:val="18"/>
+                <w:szCs w:val="18"/>
+                <w:lang w:val="en-US"/>
+              </w:rPr>
+              <w:t>Documentation Template.</w:t>
+            </w:r>
           </w:p>
         </w:tc>
       </w:tr>
@@ -1357,7 +1410,7 @@
               <w:lang w:eastAsia="en-GB"/>
             </w:rPr>
           </w:pPr>
-          <w:hyperlink w:anchor="_Toc379186371" w:history="1">
+          <w:hyperlink w:anchor="_Toc384467469" w:history="1">
             <w:r>
               <w:rPr>
                 <w:rStyle w:val="Hyperlink"/>
@@ -1400,7 +1453,7 @@
                 <w:noProof/>
                 <w:webHidden/>
               </w:rPr>
-              <w:instrText xml:space="preserve"> PAGEREF _Toc379186371 \h </w:instrText>
+              <w:instrText xml:space="preserve"> PAGEREF _Toc384467469 \h </w:instrText>
             </w:r>
             <w:r>
               <w:rPr>
@@ -1445,7 +1498,7 @@
               <w:lang w:eastAsia="en-GB"/>
             </w:rPr>
           </w:pPr>
-          <w:hyperlink w:anchor="_Toc379186372" w:history="1">
+          <w:hyperlink w:anchor="_Toc384467470" w:history="1">
             <w:r>
               <w:rPr>
                 <w:rStyle w:val="Hyperlink"/>
@@ -1467,7 +1520,7 @@
                 <w:rStyle w:val="Hyperlink"/>
                 <w:noProof/>
               </w:rPr>
-              <w:t>Company Profile</w:t>
+              <w:t>Heading 2</w:t>
             </w:r>
             <w:r>
               <w:rPr>
@@ -1488,7 +1541,7 @@
                 <w:noProof/>
                 <w:webHidden/>
               </w:rPr>
-              <w:instrText xml:space="preserve"> PAGEREF _Toc379186372 \h </w:instrText>
+              <w:instrText xml:space="preserve"> PAGEREF _Toc384467470 \h </w:instrText>
             </w:r>
             <w:r>
               <w:rPr>
@@ -1509,1834 +1562,6 @@
                 <w:webHidden/>
               </w:rPr>
               <w:t>1</w:t>
-            </w:r>
-            <w:r>
-              <w:rPr>
-                <w:noProof/>
-                <w:webHidden/>
-              </w:rPr>
-              <w:fldChar w:fldCharType="end"/>
-            </w:r>
-          </w:hyperlink>
-        </w:p>
-        <w:p>
-          <w:pPr>
-            <w:pStyle w:val="TOC2"/>
-            <w:tabs>
-              <w:tab w:val="left" w:pos="1100"/>
-              <w:tab w:val="right" w:leader="dot" w:pos="9016"/>
-            </w:tabs>
-            <w:rPr>
-              <w:noProof/>
-              <w:sz w:val="22"/>
-              <w:szCs w:val="22"/>
-              <w:lang w:eastAsia="en-GB"/>
-            </w:rPr>
-          </w:pPr>
-          <w:hyperlink w:anchor="_Toc379186373" w:history="1">
-            <w:r>
-              <w:rPr>
-                <w:rStyle w:val="Hyperlink"/>
-                <w:noProof/>
-              </w:rPr>
-              <w:t>1.2</w:t>
-            </w:r>
-            <w:r>
-              <w:rPr>
-                <w:noProof/>
-                <w:sz w:val="22"/>
-                <w:szCs w:val="22"/>
-                <w:lang w:eastAsia="en-GB"/>
-              </w:rPr>
-              <w:tab/>
-            </w:r>
-            <w:r>
-              <w:rPr>
-                <w:rStyle w:val="Hyperlink"/>
-                <w:noProof/>
-              </w:rPr>
-              <w:t>Vision</w:t>
-            </w:r>
-            <w:r>
-              <w:rPr>
-                <w:noProof/>
-                <w:webHidden/>
-              </w:rPr>
-              <w:tab/>
-            </w:r>
-            <w:r>
-              <w:rPr>
-                <w:noProof/>
-                <w:webHidden/>
-              </w:rPr>
-              <w:fldChar w:fldCharType="begin"/>
-            </w:r>
-            <w:r>
-              <w:rPr>
-                <w:noProof/>
-                <w:webHidden/>
-              </w:rPr>
-              <w:instrText xml:space="preserve"> PAGEREF _Toc379186373 \h </w:instrText>
-            </w:r>
-            <w:r>
-              <w:rPr>
-                <w:noProof/>
-                <w:webHidden/>
-              </w:rPr>
-            </w:r>
-            <w:r>
-              <w:rPr>
-                <w:noProof/>
-                <w:webHidden/>
-              </w:rPr>
-              <w:fldChar w:fldCharType="separate"/>
-            </w:r>
-            <w:r>
-              <w:rPr>
-                <w:noProof/>
-                <w:webHidden/>
-              </w:rPr>
-              <w:t>1</w:t>
-            </w:r>
-            <w:r>
-              <w:rPr>
-                <w:noProof/>
-                <w:webHidden/>
-              </w:rPr>
-              <w:fldChar w:fldCharType="end"/>
-            </w:r>
-          </w:hyperlink>
-        </w:p>
-        <w:p>
-          <w:pPr>
-            <w:pStyle w:val="TOC1"/>
-            <w:tabs>
-              <w:tab w:val="left" w:pos="660"/>
-              <w:tab w:val="right" w:leader="dot" w:pos="9016"/>
-            </w:tabs>
-            <w:rPr>
-              <w:noProof/>
-              <w:sz w:val="22"/>
-              <w:szCs w:val="22"/>
-              <w:lang w:eastAsia="en-GB"/>
-            </w:rPr>
-          </w:pPr>
-          <w:hyperlink w:anchor="_Toc379186374" w:history="1">
-            <w:r>
-              <w:rPr>
-                <w:rStyle w:val="Hyperlink"/>
-                <w:noProof/>
-              </w:rPr>
-              <w:t>2</w:t>
-            </w:r>
-            <w:r>
-              <w:rPr>
-                <w:noProof/>
-                <w:sz w:val="22"/>
-                <w:szCs w:val="22"/>
-                <w:lang w:eastAsia="en-GB"/>
-              </w:rPr>
-              <w:tab/>
-            </w:r>
-            <w:r>
-              <w:rPr>
-                <w:rStyle w:val="Hyperlink"/>
-                <w:noProof/>
-              </w:rPr>
-              <w:t>Roles and Responsibilities</w:t>
-            </w:r>
-            <w:r>
-              <w:rPr>
-                <w:noProof/>
-                <w:webHidden/>
-              </w:rPr>
-              <w:tab/>
-            </w:r>
-            <w:r>
-              <w:rPr>
-                <w:noProof/>
-                <w:webHidden/>
-              </w:rPr>
-              <w:fldChar w:fldCharType="begin"/>
-            </w:r>
-            <w:r>
-              <w:rPr>
-                <w:noProof/>
-                <w:webHidden/>
-              </w:rPr>
-              <w:instrText xml:space="preserve"> PAGEREF _Toc379186374 \h </w:instrText>
-            </w:r>
-            <w:r>
-              <w:rPr>
-                <w:noProof/>
-                <w:webHidden/>
-              </w:rPr>
-            </w:r>
-            <w:r>
-              <w:rPr>
-                <w:noProof/>
-                <w:webHidden/>
-              </w:rPr>
-              <w:fldChar w:fldCharType="separate"/>
-            </w:r>
-            <w:r>
-              <w:rPr>
-                <w:noProof/>
-                <w:webHidden/>
-              </w:rPr>
-              <w:t>2</w:t>
-            </w:r>
-            <w:r>
-              <w:rPr>
-                <w:noProof/>
-                <w:webHidden/>
-              </w:rPr>
-              <w:fldChar w:fldCharType="end"/>
-            </w:r>
-          </w:hyperlink>
-        </w:p>
-        <w:p>
-          <w:pPr>
-            <w:pStyle w:val="TOC2"/>
-            <w:tabs>
-              <w:tab w:val="left" w:pos="1100"/>
-              <w:tab w:val="right" w:leader="dot" w:pos="9016"/>
-            </w:tabs>
-            <w:rPr>
-              <w:noProof/>
-              <w:sz w:val="22"/>
-              <w:szCs w:val="22"/>
-              <w:lang w:eastAsia="en-GB"/>
-            </w:rPr>
-          </w:pPr>
-          <w:hyperlink w:anchor="_Toc379186375" w:history="1">
-            <w:r>
-              <w:rPr>
-                <w:rStyle w:val="Hyperlink"/>
-                <w:noProof/>
-              </w:rPr>
-              <w:t>2.1</w:t>
-            </w:r>
-            <w:r>
-              <w:rPr>
-                <w:noProof/>
-                <w:sz w:val="22"/>
-                <w:szCs w:val="22"/>
-                <w:lang w:eastAsia="en-GB"/>
-              </w:rPr>
-              <w:tab/>
-            </w:r>
-            <w:r>
-              <w:rPr>
-                <w:rStyle w:val="Hyperlink"/>
-                <w:noProof/>
-              </w:rPr>
-              <w:t>Organisational Structure</w:t>
-            </w:r>
-            <w:r>
-              <w:rPr>
-                <w:noProof/>
-                <w:webHidden/>
-              </w:rPr>
-              <w:tab/>
-            </w:r>
-            <w:r>
-              <w:rPr>
-                <w:noProof/>
-                <w:webHidden/>
-              </w:rPr>
-              <w:fldChar w:fldCharType="begin"/>
-            </w:r>
-            <w:r>
-              <w:rPr>
-                <w:noProof/>
-                <w:webHidden/>
-              </w:rPr>
-              <w:instrText xml:space="preserve"> PAGEREF _Toc379186375 \h </w:instrText>
-            </w:r>
-            <w:r>
-              <w:rPr>
-                <w:noProof/>
-                <w:webHidden/>
-              </w:rPr>
-            </w:r>
-            <w:r>
-              <w:rPr>
-                <w:noProof/>
-                <w:webHidden/>
-              </w:rPr>
-              <w:fldChar w:fldCharType="separate"/>
-            </w:r>
-            <w:r>
-              <w:rPr>
-                <w:noProof/>
-                <w:webHidden/>
-              </w:rPr>
-              <w:t>2</w:t>
-            </w:r>
-            <w:r>
-              <w:rPr>
-                <w:noProof/>
-                <w:webHidden/>
-              </w:rPr>
-              <w:fldChar w:fldCharType="end"/>
-            </w:r>
-          </w:hyperlink>
-        </w:p>
-        <w:p>
-          <w:pPr>
-            <w:pStyle w:val="TOC2"/>
-            <w:tabs>
-              <w:tab w:val="left" w:pos="1100"/>
-              <w:tab w:val="right" w:leader="dot" w:pos="9016"/>
-            </w:tabs>
-            <w:rPr>
-              <w:noProof/>
-              <w:sz w:val="22"/>
-              <w:szCs w:val="22"/>
-              <w:lang w:eastAsia="en-GB"/>
-            </w:rPr>
-          </w:pPr>
-          <w:hyperlink w:anchor="_Toc379186376" w:history="1">
-            <w:r>
-              <w:rPr>
-                <w:rStyle w:val="Hyperlink"/>
-                <w:noProof/>
-              </w:rPr>
-              <w:t>2.2</w:t>
-            </w:r>
-            <w:r>
-              <w:rPr>
-                <w:noProof/>
-                <w:sz w:val="22"/>
-                <w:szCs w:val="22"/>
-                <w:lang w:eastAsia="en-GB"/>
-              </w:rPr>
-              <w:tab/>
-            </w:r>
-            <w:r>
-              <w:rPr>
-                <w:rStyle w:val="Hyperlink"/>
-                <w:noProof/>
-              </w:rPr>
-              <w:t>QA Metrics</w:t>
-            </w:r>
-            <w:r>
-              <w:rPr>
-                <w:noProof/>
-                <w:webHidden/>
-              </w:rPr>
-              <w:tab/>
-            </w:r>
-            <w:r>
-              <w:rPr>
-                <w:noProof/>
-                <w:webHidden/>
-              </w:rPr>
-              <w:fldChar w:fldCharType="begin"/>
-            </w:r>
-            <w:r>
-              <w:rPr>
-                <w:noProof/>
-                <w:webHidden/>
-              </w:rPr>
-              <w:instrText xml:space="preserve"> PAGEREF _Toc379186376 \h </w:instrText>
-            </w:r>
-            <w:r>
-              <w:rPr>
-                <w:noProof/>
-                <w:webHidden/>
-              </w:rPr>
-            </w:r>
-            <w:r>
-              <w:rPr>
-                <w:noProof/>
-                <w:webHidden/>
-              </w:rPr>
-              <w:fldChar w:fldCharType="separate"/>
-            </w:r>
-            <w:r>
-              <w:rPr>
-                <w:noProof/>
-                <w:webHidden/>
-              </w:rPr>
-              <w:t>2</w:t>
-            </w:r>
-            <w:r>
-              <w:rPr>
-                <w:noProof/>
-                <w:webHidden/>
-              </w:rPr>
-              <w:fldChar w:fldCharType="end"/>
-            </w:r>
-          </w:hyperlink>
-        </w:p>
-        <w:p>
-          <w:pPr>
-            <w:pStyle w:val="TOC3"/>
-            <w:tabs>
-              <w:tab w:val="left" w:pos="1320"/>
-              <w:tab w:val="right" w:leader="dot" w:pos="9016"/>
-            </w:tabs>
-            <w:rPr>
-              <w:noProof/>
-              <w:sz w:val="22"/>
-              <w:szCs w:val="22"/>
-              <w:lang w:eastAsia="en-GB"/>
-            </w:rPr>
-          </w:pPr>
-          <w:hyperlink w:anchor="_Toc379186377" w:history="1">
-            <w:r>
-              <w:rPr>
-                <w:rStyle w:val="Hyperlink"/>
-                <w:noProof/>
-                <w:color w:val="F6977F" w:themeColor="hyperlink" w:themeTint="99"/>
-              </w:rPr>
-              <w:t>2.2.1</w:t>
-            </w:r>
-            <w:r>
-              <w:rPr>
-                <w:noProof/>
-                <w:sz w:val="22"/>
-                <w:szCs w:val="22"/>
-                <w:lang w:eastAsia="en-GB"/>
-              </w:rPr>
-              <w:tab/>
-            </w:r>
-            <w:r>
-              <w:rPr>
-                <w:rStyle w:val="Hyperlink"/>
-                <w:noProof/>
-              </w:rPr>
-              <w:t>Management Team</w:t>
-            </w:r>
-            <w:r>
-              <w:rPr>
-                <w:noProof/>
-                <w:webHidden/>
-              </w:rPr>
-              <w:tab/>
-            </w:r>
-            <w:r>
-              <w:rPr>
-                <w:noProof/>
-                <w:webHidden/>
-              </w:rPr>
-              <w:fldChar w:fldCharType="begin"/>
-            </w:r>
-            <w:r>
-              <w:rPr>
-                <w:noProof/>
-                <w:webHidden/>
-              </w:rPr>
-              <w:instrText xml:space="preserve"> PAGEREF _Toc379186377 \h </w:instrText>
-            </w:r>
-            <w:r>
-              <w:rPr>
-                <w:noProof/>
-                <w:webHidden/>
-              </w:rPr>
-            </w:r>
-            <w:r>
-              <w:rPr>
-                <w:noProof/>
-                <w:webHidden/>
-              </w:rPr>
-              <w:fldChar w:fldCharType="separate"/>
-            </w:r>
-            <w:r>
-              <w:rPr>
-                <w:noProof/>
-                <w:webHidden/>
-              </w:rPr>
-              <w:t>2</w:t>
-            </w:r>
-            <w:r>
-              <w:rPr>
-                <w:noProof/>
-                <w:webHidden/>
-              </w:rPr>
-              <w:fldChar w:fldCharType="end"/>
-            </w:r>
-          </w:hyperlink>
-        </w:p>
-        <w:p>
-          <w:pPr>
-            <w:pStyle w:val="TOC3"/>
-            <w:tabs>
-              <w:tab w:val="left" w:pos="1320"/>
-              <w:tab w:val="right" w:leader="dot" w:pos="9016"/>
-            </w:tabs>
-            <w:rPr>
-              <w:noProof/>
-              <w:sz w:val="22"/>
-              <w:szCs w:val="22"/>
-              <w:lang w:eastAsia="en-GB"/>
-            </w:rPr>
-          </w:pPr>
-          <w:hyperlink w:anchor="_Toc379186378" w:history="1">
-            <w:r>
-              <w:rPr>
-                <w:rStyle w:val="Hyperlink"/>
-                <w:noProof/>
-                <w:color w:val="F6977F" w:themeColor="hyperlink" w:themeTint="99"/>
-              </w:rPr>
-              <w:t>2.2.3</w:t>
-            </w:r>
-            <w:r>
-              <w:rPr>
-                <w:noProof/>
-                <w:sz w:val="22"/>
-                <w:szCs w:val="22"/>
-                <w:lang w:eastAsia="en-GB"/>
-              </w:rPr>
-              <w:tab/>
-            </w:r>
-            <w:r>
-              <w:rPr>
-                <w:rStyle w:val="Hyperlink"/>
-                <w:noProof/>
-              </w:rPr>
-              <w:t>Software Team</w:t>
-            </w:r>
-            <w:r>
-              <w:rPr>
-                <w:noProof/>
-                <w:webHidden/>
-              </w:rPr>
-              <w:tab/>
-            </w:r>
-            <w:r>
-              <w:rPr>
-                <w:noProof/>
-                <w:webHidden/>
-              </w:rPr>
-              <w:fldChar w:fldCharType="begin"/>
-            </w:r>
-            <w:r>
-              <w:rPr>
-                <w:noProof/>
-                <w:webHidden/>
-              </w:rPr>
-              <w:instrText xml:space="preserve"> PAGEREF _Toc379186378 \h </w:instrText>
-            </w:r>
-            <w:r>
-              <w:rPr>
-                <w:noProof/>
-                <w:webHidden/>
-              </w:rPr>
-            </w:r>
-            <w:r>
-              <w:rPr>
-                <w:noProof/>
-                <w:webHidden/>
-              </w:rPr>
-              <w:fldChar w:fldCharType="separate"/>
-            </w:r>
-            <w:r>
-              <w:rPr>
-                <w:noProof/>
-                <w:webHidden/>
-              </w:rPr>
-              <w:t>4</w:t>
-            </w:r>
-            <w:r>
-              <w:rPr>
-                <w:noProof/>
-                <w:webHidden/>
-              </w:rPr>
-              <w:fldChar w:fldCharType="end"/>
-            </w:r>
-          </w:hyperlink>
-        </w:p>
-        <w:p>
-          <w:pPr>
-            <w:pStyle w:val="TOC3"/>
-            <w:tabs>
-              <w:tab w:val="left" w:pos="1320"/>
-              <w:tab w:val="right" w:leader="dot" w:pos="9016"/>
-            </w:tabs>
-            <w:rPr>
-              <w:noProof/>
-              <w:sz w:val="22"/>
-              <w:szCs w:val="22"/>
-              <w:lang w:eastAsia="en-GB"/>
-            </w:rPr>
-          </w:pPr>
-          <w:hyperlink w:anchor="_Toc379186379" w:history="1">
-            <w:r>
-              <w:rPr>
-                <w:rStyle w:val="Hyperlink"/>
-                <w:noProof/>
-                <w:color w:val="F6977F" w:themeColor="hyperlink" w:themeTint="99"/>
-              </w:rPr>
-              <w:t>2.2.4</w:t>
-            </w:r>
-            <w:r>
-              <w:rPr>
-                <w:noProof/>
-                <w:sz w:val="22"/>
-                <w:szCs w:val="22"/>
-                <w:lang w:eastAsia="en-GB"/>
-              </w:rPr>
-              <w:tab/>
-            </w:r>
-            <w:r>
-              <w:rPr>
-                <w:rStyle w:val="Hyperlink"/>
-                <w:noProof/>
-              </w:rPr>
-              <w:t>Sales</w:t>
-            </w:r>
-            <w:r>
-              <w:rPr>
-                <w:noProof/>
-                <w:webHidden/>
-              </w:rPr>
-              <w:tab/>
-            </w:r>
-            <w:r>
-              <w:rPr>
-                <w:noProof/>
-                <w:webHidden/>
-              </w:rPr>
-              <w:fldChar w:fldCharType="begin"/>
-            </w:r>
-            <w:r>
-              <w:rPr>
-                <w:noProof/>
-                <w:webHidden/>
-              </w:rPr>
-              <w:instrText xml:space="preserve"> PAGEREF _Toc379186379 \h </w:instrText>
-            </w:r>
-            <w:r>
-              <w:rPr>
-                <w:noProof/>
-                <w:webHidden/>
-              </w:rPr>
-            </w:r>
-            <w:r>
-              <w:rPr>
-                <w:noProof/>
-                <w:webHidden/>
-              </w:rPr>
-              <w:fldChar w:fldCharType="separate"/>
-            </w:r>
-            <w:r>
-              <w:rPr>
-                <w:noProof/>
-                <w:webHidden/>
-              </w:rPr>
-              <w:t>5</w:t>
-            </w:r>
-            <w:r>
-              <w:rPr>
-                <w:noProof/>
-                <w:webHidden/>
-              </w:rPr>
-              <w:fldChar w:fldCharType="end"/>
-            </w:r>
-          </w:hyperlink>
-        </w:p>
-        <w:p>
-          <w:pPr>
-            <w:pStyle w:val="TOC3"/>
-            <w:tabs>
-              <w:tab w:val="left" w:pos="1320"/>
-              <w:tab w:val="right" w:leader="dot" w:pos="9016"/>
-            </w:tabs>
-            <w:rPr>
-              <w:noProof/>
-              <w:sz w:val="22"/>
-              <w:szCs w:val="22"/>
-              <w:lang w:eastAsia="en-GB"/>
-            </w:rPr>
-          </w:pPr>
-          <w:hyperlink w:anchor="_Toc379186380" w:history="1">
-            <w:r>
-              <w:rPr>
-                <w:rStyle w:val="Hyperlink"/>
-                <w:noProof/>
-                <w:color w:val="F6977F" w:themeColor="hyperlink" w:themeTint="99"/>
-              </w:rPr>
-              <w:t>2.2.5</w:t>
-            </w:r>
-            <w:r>
-              <w:rPr>
-                <w:noProof/>
-                <w:sz w:val="22"/>
-                <w:szCs w:val="22"/>
-                <w:lang w:eastAsia="en-GB"/>
-              </w:rPr>
-              <w:tab/>
-            </w:r>
-            <w:r>
-              <w:rPr>
-                <w:rStyle w:val="Hyperlink"/>
-                <w:noProof/>
-              </w:rPr>
-              <w:t>Utilities</w:t>
-            </w:r>
-            <w:r>
-              <w:rPr>
-                <w:noProof/>
-                <w:webHidden/>
-              </w:rPr>
-              <w:tab/>
-            </w:r>
-            <w:r>
-              <w:rPr>
-                <w:noProof/>
-                <w:webHidden/>
-              </w:rPr>
-              <w:fldChar w:fldCharType="begin"/>
-            </w:r>
-            <w:r>
-              <w:rPr>
-                <w:noProof/>
-                <w:webHidden/>
-              </w:rPr>
-              <w:instrText xml:space="preserve"> PAGEREF _Toc379186380 \h </w:instrText>
-            </w:r>
-            <w:r>
-              <w:rPr>
-                <w:noProof/>
-                <w:webHidden/>
-              </w:rPr>
-            </w:r>
-            <w:r>
-              <w:rPr>
-                <w:noProof/>
-                <w:webHidden/>
-              </w:rPr>
-              <w:fldChar w:fldCharType="separate"/>
-            </w:r>
-            <w:r>
-              <w:rPr>
-                <w:noProof/>
-                <w:webHidden/>
-              </w:rPr>
-              <w:t>5</w:t>
-            </w:r>
-            <w:r>
-              <w:rPr>
-                <w:noProof/>
-                <w:webHidden/>
-              </w:rPr>
-              <w:fldChar w:fldCharType="end"/>
-            </w:r>
-          </w:hyperlink>
-        </w:p>
-        <w:p>
-          <w:pPr>
-            <w:pStyle w:val="TOC2"/>
-            <w:tabs>
-              <w:tab w:val="left" w:pos="1100"/>
-              <w:tab w:val="right" w:leader="dot" w:pos="9016"/>
-            </w:tabs>
-            <w:rPr>
-              <w:noProof/>
-              <w:sz w:val="22"/>
-              <w:szCs w:val="22"/>
-              <w:lang w:eastAsia="en-GB"/>
-            </w:rPr>
-          </w:pPr>
-          <w:hyperlink w:anchor="_Toc379186381" w:history="1">
-            <w:r>
-              <w:rPr>
-                <w:rStyle w:val="Hyperlink"/>
-                <w:noProof/>
-              </w:rPr>
-              <w:t>2.3</w:t>
-            </w:r>
-            <w:r>
-              <w:rPr>
-                <w:noProof/>
-                <w:sz w:val="22"/>
-                <w:szCs w:val="22"/>
-                <w:lang w:eastAsia="en-GB"/>
-              </w:rPr>
-              <w:tab/>
-            </w:r>
-            <w:r>
-              <w:rPr>
-                <w:rStyle w:val="Hyperlink"/>
-                <w:noProof/>
-              </w:rPr>
-              <w:t>Company Personnel</w:t>
-            </w:r>
-            <w:r>
-              <w:rPr>
-                <w:noProof/>
-                <w:webHidden/>
-              </w:rPr>
-              <w:tab/>
-            </w:r>
-            <w:r>
-              <w:rPr>
-                <w:noProof/>
-                <w:webHidden/>
-              </w:rPr>
-              <w:fldChar w:fldCharType="begin"/>
-            </w:r>
-            <w:r>
-              <w:rPr>
-                <w:noProof/>
-                <w:webHidden/>
-              </w:rPr>
-              <w:instrText xml:space="preserve"> PAGEREF _Toc379186381 \h </w:instrText>
-            </w:r>
-            <w:r>
-              <w:rPr>
-                <w:noProof/>
-                <w:webHidden/>
-              </w:rPr>
-            </w:r>
-            <w:r>
-              <w:rPr>
-                <w:noProof/>
-                <w:webHidden/>
-              </w:rPr>
-              <w:fldChar w:fldCharType="separate"/>
-            </w:r>
-            <w:r>
-              <w:rPr>
-                <w:noProof/>
-                <w:webHidden/>
-              </w:rPr>
-              <w:t>5</w:t>
-            </w:r>
-            <w:r>
-              <w:rPr>
-                <w:noProof/>
-                <w:webHidden/>
-              </w:rPr>
-              <w:fldChar w:fldCharType="end"/>
-            </w:r>
-          </w:hyperlink>
-        </w:p>
-        <w:p>
-          <w:pPr>
-            <w:pStyle w:val="TOC3"/>
-            <w:tabs>
-              <w:tab w:val="left" w:pos="1320"/>
-              <w:tab w:val="right" w:leader="dot" w:pos="9016"/>
-            </w:tabs>
-            <w:rPr>
-              <w:noProof/>
-              <w:sz w:val="22"/>
-              <w:szCs w:val="22"/>
-              <w:lang w:eastAsia="en-GB"/>
-            </w:rPr>
-          </w:pPr>
-          <w:hyperlink w:anchor="_Toc379186382" w:history="1">
-            <w:r>
-              <w:rPr>
-                <w:rStyle w:val="Hyperlink"/>
-                <w:noProof/>
-                <w:color w:val="F6977F" w:themeColor="hyperlink" w:themeTint="99"/>
-              </w:rPr>
-              <w:t>2.3.1</w:t>
-            </w:r>
-            <w:r>
-              <w:rPr>
-                <w:noProof/>
-                <w:sz w:val="22"/>
-                <w:szCs w:val="22"/>
-                <w:lang w:eastAsia="en-GB"/>
-              </w:rPr>
-              <w:tab/>
-            </w:r>
-            <w:r>
-              <w:rPr>
-                <w:rStyle w:val="Hyperlink"/>
-                <w:noProof/>
-              </w:rPr>
-              <w:t>Project Manager</w:t>
-            </w:r>
-            <w:r>
-              <w:rPr>
-                <w:noProof/>
-                <w:webHidden/>
-              </w:rPr>
-              <w:tab/>
-            </w:r>
-            <w:r>
-              <w:rPr>
-                <w:noProof/>
-                <w:webHidden/>
-              </w:rPr>
-              <w:fldChar w:fldCharType="begin"/>
-            </w:r>
-            <w:r>
-              <w:rPr>
-                <w:noProof/>
-                <w:webHidden/>
-              </w:rPr>
-              <w:instrText xml:space="preserve"> PAGEREF _Toc379186382 \h </w:instrText>
-            </w:r>
-            <w:r>
-              <w:rPr>
-                <w:noProof/>
-                <w:webHidden/>
-              </w:rPr>
-            </w:r>
-            <w:r>
-              <w:rPr>
-                <w:noProof/>
-                <w:webHidden/>
-              </w:rPr>
-              <w:fldChar w:fldCharType="separate"/>
-            </w:r>
-            <w:r>
-              <w:rPr>
-                <w:noProof/>
-                <w:webHidden/>
-              </w:rPr>
-              <w:t>5</w:t>
-            </w:r>
-            <w:r>
-              <w:rPr>
-                <w:noProof/>
-                <w:webHidden/>
-              </w:rPr>
-              <w:fldChar w:fldCharType="end"/>
-            </w:r>
-          </w:hyperlink>
-        </w:p>
-        <w:p>
-          <w:pPr>
-            <w:pStyle w:val="TOC3"/>
-            <w:tabs>
-              <w:tab w:val="left" w:pos="1320"/>
-              <w:tab w:val="right" w:leader="dot" w:pos="9016"/>
-            </w:tabs>
-            <w:rPr>
-              <w:noProof/>
-              <w:sz w:val="22"/>
-              <w:szCs w:val="22"/>
-              <w:lang w:eastAsia="en-GB"/>
-            </w:rPr>
-          </w:pPr>
-          <w:hyperlink w:anchor="_Toc379186383" w:history="1">
-            <w:r>
-              <w:rPr>
-                <w:rStyle w:val="Hyperlink"/>
-                <w:noProof/>
-                <w:color w:val="F6977F" w:themeColor="hyperlink" w:themeTint="99"/>
-              </w:rPr>
-              <w:t>2.3.2</w:t>
-            </w:r>
-            <w:r>
-              <w:rPr>
-                <w:noProof/>
-                <w:sz w:val="22"/>
-                <w:szCs w:val="22"/>
-                <w:lang w:eastAsia="en-GB"/>
-              </w:rPr>
-              <w:tab/>
-            </w:r>
-            <w:r>
-              <w:rPr>
-                <w:rStyle w:val="Hyperlink"/>
-                <w:noProof/>
-              </w:rPr>
-              <w:t>Deputy Project Manager</w:t>
-            </w:r>
-            <w:r>
-              <w:rPr>
-                <w:noProof/>
-                <w:webHidden/>
-              </w:rPr>
-              <w:tab/>
-            </w:r>
-            <w:r>
-              <w:rPr>
-                <w:noProof/>
-                <w:webHidden/>
-              </w:rPr>
-              <w:fldChar w:fldCharType="begin"/>
-            </w:r>
-            <w:r>
-              <w:rPr>
-                <w:noProof/>
-                <w:webHidden/>
-              </w:rPr>
-              <w:instrText xml:space="preserve"> PAGEREF _Toc379186383 \h </w:instrText>
-            </w:r>
-            <w:r>
-              <w:rPr>
-                <w:noProof/>
-                <w:webHidden/>
-              </w:rPr>
-            </w:r>
-            <w:r>
-              <w:rPr>
-                <w:noProof/>
-                <w:webHidden/>
-              </w:rPr>
-              <w:fldChar w:fldCharType="separate"/>
-            </w:r>
-            <w:r>
-              <w:rPr>
-                <w:noProof/>
-                <w:webHidden/>
-              </w:rPr>
-              <w:t>7</w:t>
-            </w:r>
-            <w:r>
-              <w:rPr>
-                <w:noProof/>
-                <w:webHidden/>
-              </w:rPr>
-              <w:fldChar w:fldCharType="end"/>
-            </w:r>
-          </w:hyperlink>
-        </w:p>
-        <w:p>
-          <w:pPr>
-            <w:pStyle w:val="TOC3"/>
-            <w:tabs>
-              <w:tab w:val="left" w:pos="1320"/>
-              <w:tab w:val="right" w:leader="dot" w:pos="9016"/>
-            </w:tabs>
-            <w:rPr>
-              <w:noProof/>
-              <w:sz w:val="22"/>
-              <w:szCs w:val="22"/>
-              <w:lang w:eastAsia="en-GB"/>
-            </w:rPr>
-          </w:pPr>
-          <w:hyperlink w:anchor="_Toc379186384" w:history="1">
-            <w:r>
-              <w:rPr>
-                <w:rStyle w:val="Hyperlink"/>
-                <w:noProof/>
-                <w:color w:val="F6977F" w:themeColor="hyperlink" w:themeTint="99"/>
-              </w:rPr>
-              <w:t>2.3.3</w:t>
-            </w:r>
-            <w:r>
-              <w:rPr>
-                <w:noProof/>
-                <w:sz w:val="22"/>
-                <w:szCs w:val="22"/>
-                <w:lang w:eastAsia="en-GB"/>
-              </w:rPr>
-              <w:tab/>
-            </w:r>
-            <w:r>
-              <w:rPr>
-                <w:rStyle w:val="Hyperlink"/>
-                <w:noProof/>
-              </w:rPr>
-              <w:t>Documentation Manager</w:t>
-            </w:r>
-            <w:r>
-              <w:rPr>
-                <w:noProof/>
-                <w:webHidden/>
-              </w:rPr>
-              <w:tab/>
-            </w:r>
-            <w:r>
-              <w:rPr>
-                <w:noProof/>
-                <w:webHidden/>
-              </w:rPr>
-              <w:fldChar w:fldCharType="begin"/>
-            </w:r>
-            <w:r>
-              <w:rPr>
-                <w:noProof/>
-                <w:webHidden/>
-              </w:rPr>
-              <w:instrText xml:space="preserve"> PAGEREF _Toc379186384 \h </w:instrText>
-            </w:r>
-            <w:r>
-              <w:rPr>
-                <w:noProof/>
-                <w:webHidden/>
-              </w:rPr>
-            </w:r>
-            <w:r>
-              <w:rPr>
-                <w:noProof/>
-                <w:webHidden/>
-              </w:rPr>
-              <w:fldChar w:fldCharType="separate"/>
-            </w:r>
-            <w:r>
-              <w:rPr>
-                <w:noProof/>
-                <w:webHidden/>
-              </w:rPr>
-              <w:t>8</w:t>
-            </w:r>
-            <w:r>
-              <w:rPr>
-                <w:noProof/>
-                <w:webHidden/>
-              </w:rPr>
-              <w:fldChar w:fldCharType="end"/>
-            </w:r>
-          </w:hyperlink>
-        </w:p>
-        <w:p>
-          <w:pPr>
-            <w:pStyle w:val="TOC3"/>
-            <w:tabs>
-              <w:tab w:val="left" w:pos="1320"/>
-              <w:tab w:val="right" w:leader="dot" w:pos="9016"/>
-            </w:tabs>
-            <w:rPr>
-              <w:noProof/>
-              <w:sz w:val="22"/>
-              <w:szCs w:val="22"/>
-              <w:lang w:eastAsia="en-GB"/>
-            </w:rPr>
-          </w:pPr>
-          <w:hyperlink w:anchor="_Toc379186385" w:history="1">
-            <w:r>
-              <w:rPr>
-                <w:rStyle w:val="Hyperlink"/>
-                <w:noProof/>
-                <w:color w:val="F6977F" w:themeColor="hyperlink" w:themeTint="99"/>
-              </w:rPr>
-              <w:t>2.3.4</w:t>
-            </w:r>
-            <w:r>
-              <w:rPr>
-                <w:noProof/>
-                <w:sz w:val="22"/>
-                <w:szCs w:val="22"/>
-                <w:lang w:eastAsia="en-GB"/>
-              </w:rPr>
-              <w:tab/>
-            </w:r>
-            <w:r>
-              <w:rPr>
-                <w:rStyle w:val="Hyperlink"/>
-                <w:noProof/>
-              </w:rPr>
-              <w:t>Software Manager</w:t>
-            </w:r>
-            <w:r>
-              <w:rPr>
-                <w:noProof/>
-                <w:webHidden/>
-              </w:rPr>
-              <w:tab/>
-            </w:r>
-            <w:r>
-              <w:rPr>
-                <w:noProof/>
-                <w:webHidden/>
-              </w:rPr>
-              <w:fldChar w:fldCharType="begin"/>
-            </w:r>
-            <w:r>
-              <w:rPr>
-                <w:noProof/>
-                <w:webHidden/>
-              </w:rPr>
-              <w:instrText xml:space="preserve"> PAGEREF _Toc379186385 \h </w:instrText>
-            </w:r>
-            <w:r>
-              <w:rPr>
-                <w:noProof/>
-                <w:webHidden/>
-              </w:rPr>
-            </w:r>
-            <w:r>
-              <w:rPr>
-                <w:noProof/>
-                <w:webHidden/>
-              </w:rPr>
-              <w:fldChar w:fldCharType="separate"/>
-            </w:r>
-            <w:r>
-              <w:rPr>
-                <w:noProof/>
-                <w:webHidden/>
-              </w:rPr>
-              <w:t>9</w:t>
-            </w:r>
-            <w:r>
-              <w:rPr>
-                <w:noProof/>
-                <w:webHidden/>
-              </w:rPr>
-              <w:fldChar w:fldCharType="end"/>
-            </w:r>
-          </w:hyperlink>
-        </w:p>
-        <w:p>
-          <w:pPr>
-            <w:pStyle w:val="TOC3"/>
-            <w:tabs>
-              <w:tab w:val="left" w:pos="1320"/>
-              <w:tab w:val="right" w:leader="dot" w:pos="9016"/>
-            </w:tabs>
-            <w:rPr>
-              <w:noProof/>
-              <w:sz w:val="22"/>
-              <w:szCs w:val="22"/>
-              <w:lang w:eastAsia="en-GB"/>
-            </w:rPr>
-          </w:pPr>
-          <w:hyperlink w:anchor="_Toc379186386" w:history="1">
-            <w:r>
-              <w:rPr>
-                <w:rStyle w:val="Hyperlink"/>
-                <w:noProof/>
-                <w:color w:val="F6977F" w:themeColor="hyperlink" w:themeTint="99"/>
-              </w:rPr>
-              <w:t>2.3.5</w:t>
-            </w:r>
-            <w:r>
-              <w:rPr>
-                <w:noProof/>
-                <w:sz w:val="22"/>
-                <w:szCs w:val="22"/>
-                <w:lang w:eastAsia="en-GB"/>
-              </w:rPr>
-              <w:tab/>
-            </w:r>
-            <w:r>
-              <w:rPr>
-                <w:rStyle w:val="Hyperlink"/>
-                <w:noProof/>
-              </w:rPr>
-              <w:t>Development Manager</w:t>
-            </w:r>
-            <w:r>
-              <w:rPr>
-                <w:noProof/>
-                <w:webHidden/>
-              </w:rPr>
-              <w:tab/>
-            </w:r>
-            <w:r>
-              <w:rPr>
-                <w:noProof/>
-                <w:webHidden/>
-              </w:rPr>
-              <w:fldChar w:fldCharType="begin"/>
-            </w:r>
-            <w:r>
-              <w:rPr>
-                <w:noProof/>
-                <w:webHidden/>
-              </w:rPr>
-              <w:instrText xml:space="preserve"> PAGEREF _Toc379186386 \h </w:instrText>
-            </w:r>
-            <w:r>
-              <w:rPr>
-                <w:noProof/>
-                <w:webHidden/>
-              </w:rPr>
-            </w:r>
-            <w:r>
-              <w:rPr>
-                <w:noProof/>
-                <w:webHidden/>
-              </w:rPr>
-              <w:fldChar w:fldCharType="separate"/>
-            </w:r>
-            <w:r>
-              <w:rPr>
-                <w:noProof/>
-                <w:webHidden/>
-              </w:rPr>
-              <w:t>10</w:t>
-            </w:r>
-            <w:r>
-              <w:rPr>
-                <w:noProof/>
-                <w:webHidden/>
-              </w:rPr>
-              <w:fldChar w:fldCharType="end"/>
-            </w:r>
-          </w:hyperlink>
-        </w:p>
-        <w:p>
-          <w:pPr>
-            <w:pStyle w:val="TOC3"/>
-            <w:tabs>
-              <w:tab w:val="left" w:pos="1320"/>
-              <w:tab w:val="right" w:leader="dot" w:pos="9016"/>
-            </w:tabs>
-            <w:rPr>
-              <w:noProof/>
-              <w:sz w:val="22"/>
-              <w:szCs w:val="22"/>
-              <w:lang w:eastAsia="en-GB"/>
-            </w:rPr>
-          </w:pPr>
-          <w:hyperlink w:anchor="_Toc379186387" w:history="1">
-            <w:r>
-              <w:rPr>
-                <w:rStyle w:val="Hyperlink"/>
-                <w:noProof/>
-                <w:color w:val="F6977F" w:themeColor="hyperlink" w:themeTint="99"/>
-              </w:rPr>
-              <w:t>2.3.6</w:t>
-            </w:r>
-            <w:r>
-              <w:rPr>
-                <w:noProof/>
-                <w:sz w:val="22"/>
-                <w:szCs w:val="22"/>
-                <w:lang w:eastAsia="en-GB"/>
-              </w:rPr>
-              <w:tab/>
-            </w:r>
-            <w:r>
-              <w:rPr>
-                <w:rStyle w:val="Hyperlink"/>
-                <w:noProof/>
-              </w:rPr>
-              <w:t>Testing and Integration Manager</w:t>
-            </w:r>
-            <w:r>
-              <w:rPr>
-                <w:noProof/>
-                <w:webHidden/>
-              </w:rPr>
-              <w:tab/>
-            </w:r>
-            <w:r>
-              <w:rPr>
-                <w:noProof/>
-                <w:webHidden/>
-              </w:rPr>
-              <w:fldChar w:fldCharType="begin"/>
-            </w:r>
-            <w:r>
-              <w:rPr>
-                <w:noProof/>
-                <w:webHidden/>
-              </w:rPr>
-              <w:instrText xml:space="preserve"> PAGEREF _Toc379186387 \h </w:instrText>
-            </w:r>
-            <w:r>
-              <w:rPr>
-                <w:noProof/>
-                <w:webHidden/>
-              </w:rPr>
-            </w:r>
-            <w:r>
-              <w:rPr>
-                <w:noProof/>
-                <w:webHidden/>
-              </w:rPr>
-              <w:fldChar w:fldCharType="separate"/>
-            </w:r>
-            <w:r>
-              <w:rPr>
-                <w:noProof/>
-                <w:webHidden/>
-              </w:rPr>
-              <w:t>11</w:t>
-            </w:r>
-            <w:r>
-              <w:rPr>
-                <w:noProof/>
-                <w:webHidden/>
-              </w:rPr>
-              <w:fldChar w:fldCharType="end"/>
-            </w:r>
-          </w:hyperlink>
-        </w:p>
-        <w:p>
-          <w:pPr>
-            <w:pStyle w:val="TOC3"/>
-            <w:tabs>
-              <w:tab w:val="left" w:pos="1320"/>
-              <w:tab w:val="right" w:leader="dot" w:pos="9016"/>
-            </w:tabs>
-            <w:rPr>
-              <w:noProof/>
-              <w:sz w:val="22"/>
-              <w:szCs w:val="22"/>
-              <w:lang w:eastAsia="en-GB"/>
-            </w:rPr>
-          </w:pPr>
-          <w:hyperlink w:anchor="_Toc379186388" w:history="1">
-            <w:r>
-              <w:rPr>
-                <w:rStyle w:val="Hyperlink"/>
-                <w:noProof/>
-                <w:color w:val="F6977F" w:themeColor="hyperlink" w:themeTint="99"/>
-              </w:rPr>
-              <w:t>2.3.7</w:t>
-            </w:r>
-            <w:r>
-              <w:rPr>
-                <w:noProof/>
-                <w:sz w:val="22"/>
-                <w:szCs w:val="22"/>
-                <w:lang w:eastAsia="en-GB"/>
-              </w:rPr>
-              <w:tab/>
-            </w:r>
-            <w:r>
-              <w:rPr>
-                <w:rStyle w:val="Hyperlink"/>
-                <w:noProof/>
-              </w:rPr>
-              <w:t>Utilities Manager</w:t>
-            </w:r>
-            <w:r>
-              <w:rPr>
-                <w:noProof/>
-                <w:webHidden/>
-              </w:rPr>
-              <w:tab/>
-            </w:r>
-            <w:r>
-              <w:rPr>
-                <w:noProof/>
-                <w:webHidden/>
-              </w:rPr>
-              <w:fldChar w:fldCharType="begin"/>
-            </w:r>
-            <w:r>
-              <w:rPr>
-                <w:noProof/>
-                <w:webHidden/>
-              </w:rPr>
-              <w:instrText xml:space="preserve"> PAGEREF _Toc379186388 \h </w:instrText>
-            </w:r>
-            <w:r>
-              <w:rPr>
-                <w:noProof/>
-                <w:webHidden/>
-              </w:rPr>
-            </w:r>
-            <w:r>
-              <w:rPr>
-                <w:noProof/>
-                <w:webHidden/>
-              </w:rPr>
-              <w:fldChar w:fldCharType="separate"/>
-            </w:r>
-            <w:r>
-              <w:rPr>
-                <w:noProof/>
-                <w:webHidden/>
-              </w:rPr>
-              <w:t>12</w:t>
-            </w:r>
-            <w:r>
-              <w:rPr>
-                <w:noProof/>
-                <w:webHidden/>
-              </w:rPr>
-              <w:fldChar w:fldCharType="end"/>
-            </w:r>
-          </w:hyperlink>
-        </w:p>
-        <w:p>
-          <w:pPr>
-            <w:pStyle w:val="TOC3"/>
-            <w:tabs>
-              <w:tab w:val="left" w:pos="1320"/>
-              <w:tab w:val="right" w:leader="dot" w:pos="9016"/>
-            </w:tabs>
-            <w:rPr>
-              <w:noProof/>
-              <w:sz w:val="22"/>
-              <w:szCs w:val="22"/>
-              <w:lang w:eastAsia="en-GB"/>
-            </w:rPr>
-          </w:pPr>
-          <w:hyperlink w:anchor="_Toc379186389" w:history="1">
-            <w:r>
-              <w:rPr>
-                <w:rStyle w:val="Hyperlink"/>
-                <w:noProof/>
-                <w:color w:val="F6977F" w:themeColor="hyperlink" w:themeTint="99"/>
-              </w:rPr>
-              <w:t>2.3.8</w:t>
-            </w:r>
-            <w:r>
-              <w:rPr>
-                <w:noProof/>
-                <w:sz w:val="22"/>
-                <w:szCs w:val="22"/>
-                <w:lang w:eastAsia="en-GB"/>
-              </w:rPr>
-              <w:tab/>
-            </w:r>
-            <w:r>
-              <w:rPr>
-                <w:rStyle w:val="Hyperlink"/>
-                <w:noProof/>
-              </w:rPr>
-              <w:t>Sales and Marketing Manager</w:t>
-            </w:r>
-            <w:r>
-              <w:rPr>
-                <w:noProof/>
-                <w:webHidden/>
-              </w:rPr>
-              <w:tab/>
-            </w:r>
-            <w:r>
-              <w:rPr>
-                <w:noProof/>
-                <w:webHidden/>
-              </w:rPr>
-              <w:fldChar w:fldCharType="begin"/>
-            </w:r>
-            <w:r>
-              <w:rPr>
-                <w:noProof/>
-                <w:webHidden/>
-              </w:rPr>
-              <w:instrText xml:space="preserve"> PAGEREF _Toc379186389 \h </w:instrText>
-            </w:r>
-            <w:r>
-              <w:rPr>
-                <w:noProof/>
-                <w:webHidden/>
-              </w:rPr>
-            </w:r>
-            <w:r>
-              <w:rPr>
-                <w:noProof/>
-                <w:webHidden/>
-              </w:rPr>
-              <w:fldChar w:fldCharType="separate"/>
-            </w:r>
-            <w:r>
-              <w:rPr>
-                <w:noProof/>
-                <w:webHidden/>
-              </w:rPr>
-              <w:t>13</w:t>
-            </w:r>
-            <w:r>
-              <w:rPr>
-                <w:noProof/>
-                <w:webHidden/>
-              </w:rPr>
-              <w:fldChar w:fldCharType="end"/>
-            </w:r>
-          </w:hyperlink>
-        </w:p>
-        <w:p>
-          <w:pPr>
-            <w:pStyle w:val="TOC3"/>
-            <w:tabs>
-              <w:tab w:val="left" w:pos="1320"/>
-              <w:tab w:val="right" w:leader="dot" w:pos="9016"/>
-            </w:tabs>
-            <w:rPr>
-              <w:noProof/>
-              <w:sz w:val="22"/>
-              <w:szCs w:val="22"/>
-              <w:lang w:eastAsia="en-GB"/>
-            </w:rPr>
-          </w:pPr>
-          <w:hyperlink w:anchor="_Toc379186390" w:history="1">
-            <w:r>
-              <w:rPr>
-                <w:rStyle w:val="Hyperlink"/>
-                <w:noProof/>
-                <w:color w:val="F6977F" w:themeColor="hyperlink" w:themeTint="99"/>
-              </w:rPr>
-              <w:t>2.3.9</w:t>
-            </w:r>
-            <w:r>
-              <w:rPr>
-                <w:noProof/>
-                <w:sz w:val="22"/>
-                <w:szCs w:val="22"/>
-                <w:lang w:eastAsia="en-GB"/>
-              </w:rPr>
-              <w:tab/>
-            </w:r>
-            <w:r>
-              <w:rPr>
-                <w:rStyle w:val="Hyperlink"/>
-                <w:noProof/>
-              </w:rPr>
-              <w:t>Finance Manager</w:t>
-            </w:r>
-            <w:r>
-              <w:rPr>
-                <w:noProof/>
-                <w:webHidden/>
-              </w:rPr>
-              <w:tab/>
-            </w:r>
-            <w:r>
-              <w:rPr>
-                <w:noProof/>
-                <w:webHidden/>
-              </w:rPr>
-              <w:fldChar w:fldCharType="begin"/>
-            </w:r>
-            <w:r>
-              <w:rPr>
-                <w:noProof/>
-                <w:webHidden/>
-              </w:rPr>
-              <w:instrText xml:space="preserve"> PAGEREF _Toc379186390 \h </w:instrText>
-            </w:r>
-            <w:r>
-              <w:rPr>
-                <w:noProof/>
-                <w:webHidden/>
-              </w:rPr>
-            </w:r>
-            <w:r>
-              <w:rPr>
-                <w:noProof/>
-                <w:webHidden/>
-              </w:rPr>
-              <w:fldChar w:fldCharType="separate"/>
-            </w:r>
-            <w:r>
-              <w:rPr>
-                <w:noProof/>
-                <w:webHidden/>
-              </w:rPr>
-              <w:t>14</w:t>
-            </w:r>
-            <w:r>
-              <w:rPr>
-                <w:noProof/>
-                <w:webHidden/>
-              </w:rPr>
-              <w:fldChar w:fldCharType="end"/>
-            </w:r>
-          </w:hyperlink>
-        </w:p>
-        <w:p>
-          <w:pPr>
-            <w:pStyle w:val="TOC3"/>
-            <w:tabs>
-              <w:tab w:val="left" w:pos="1540"/>
-              <w:tab w:val="right" w:leader="dot" w:pos="9016"/>
-            </w:tabs>
-            <w:rPr>
-              <w:noProof/>
-              <w:sz w:val="22"/>
-              <w:szCs w:val="22"/>
-              <w:lang w:eastAsia="en-GB"/>
-            </w:rPr>
-          </w:pPr>
-          <w:hyperlink w:anchor="_Toc379186391" w:history="1">
-            <w:r>
-              <w:rPr>
-                <w:rStyle w:val="Hyperlink"/>
-                <w:noProof/>
-                <w:color w:val="F6977F" w:themeColor="hyperlink" w:themeTint="99"/>
-              </w:rPr>
-              <w:t>2.3.10</w:t>
-            </w:r>
-            <w:r>
-              <w:rPr>
-                <w:noProof/>
-                <w:sz w:val="22"/>
-                <w:szCs w:val="22"/>
-                <w:lang w:eastAsia="en-GB"/>
-              </w:rPr>
-              <w:tab/>
-            </w:r>
-            <w:r>
-              <w:rPr>
-                <w:rStyle w:val="Hyperlink"/>
-                <w:noProof/>
-              </w:rPr>
-              <w:t>Deputy Finance Manager</w:t>
-            </w:r>
-            <w:r>
-              <w:rPr>
-                <w:noProof/>
-                <w:webHidden/>
-              </w:rPr>
-              <w:tab/>
-            </w:r>
-            <w:r>
-              <w:rPr>
-                <w:noProof/>
-                <w:webHidden/>
-              </w:rPr>
-              <w:fldChar w:fldCharType="begin"/>
-            </w:r>
-            <w:r>
-              <w:rPr>
-                <w:noProof/>
-                <w:webHidden/>
-              </w:rPr>
-              <w:instrText xml:space="preserve"> PAGEREF _Toc379186391 \h </w:instrText>
-            </w:r>
-            <w:r>
-              <w:rPr>
-                <w:noProof/>
-                <w:webHidden/>
-              </w:rPr>
-            </w:r>
-            <w:r>
-              <w:rPr>
-                <w:noProof/>
-                <w:webHidden/>
-              </w:rPr>
-              <w:fldChar w:fldCharType="separate"/>
-            </w:r>
-            <w:r>
-              <w:rPr>
-                <w:noProof/>
-                <w:webHidden/>
-              </w:rPr>
-              <w:t>15</w:t>
-            </w:r>
-            <w:r>
-              <w:rPr>
-                <w:noProof/>
-                <w:webHidden/>
-              </w:rPr>
-              <w:fldChar w:fldCharType="end"/>
-            </w:r>
-          </w:hyperlink>
-        </w:p>
-        <w:p>
-          <w:pPr>
-            <w:pStyle w:val="TOC1"/>
-            <w:tabs>
-              <w:tab w:val="right" w:leader="dot" w:pos="9016"/>
-            </w:tabs>
-            <w:rPr>
-              <w:noProof/>
-              <w:sz w:val="22"/>
-              <w:szCs w:val="22"/>
-              <w:lang w:eastAsia="en-GB"/>
-            </w:rPr>
-          </w:pPr>
-          <w:hyperlink w:anchor="_Toc379186392" w:history="1">
-            <w:r>
-              <w:rPr>
-                <w:rStyle w:val="Hyperlink"/>
-                <w:noProof/>
-              </w:rPr>
-              <w:t>3. Deliverables</w:t>
-            </w:r>
-            <w:r>
-              <w:rPr>
-                <w:noProof/>
-                <w:webHidden/>
-              </w:rPr>
-              <w:tab/>
-            </w:r>
-            <w:r>
-              <w:rPr>
-                <w:noProof/>
-                <w:webHidden/>
-              </w:rPr>
-              <w:fldChar w:fldCharType="begin"/>
-            </w:r>
-            <w:r>
-              <w:rPr>
-                <w:noProof/>
-                <w:webHidden/>
-              </w:rPr>
-              <w:instrText xml:space="preserve"> PAGEREF _Toc379186392 \h </w:instrText>
-            </w:r>
-            <w:r>
-              <w:rPr>
-                <w:noProof/>
-                <w:webHidden/>
-              </w:rPr>
-            </w:r>
-            <w:r>
-              <w:rPr>
-                <w:noProof/>
-                <w:webHidden/>
-              </w:rPr>
-              <w:fldChar w:fldCharType="separate"/>
-            </w:r>
-            <w:r>
-              <w:rPr>
-                <w:noProof/>
-                <w:webHidden/>
-              </w:rPr>
-              <w:t>17</w:t>
-            </w:r>
-            <w:r>
-              <w:rPr>
-                <w:noProof/>
-                <w:webHidden/>
-              </w:rPr>
-              <w:fldChar w:fldCharType="end"/>
-            </w:r>
-          </w:hyperlink>
-        </w:p>
-        <w:p>
-          <w:pPr>
-            <w:pStyle w:val="TOC1"/>
-            <w:tabs>
-              <w:tab w:val="right" w:leader="dot" w:pos="9016"/>
-            </w:tabs>
-            <w:rPr>
-              <w:noProof/>
-              <w:sz w:val="22"/>
-              <w:szCs w:val="22"/>
-              <w:lang w:eastAsia="en-GB"/>
-            </w:rPr>
-          </w:pPr>
-          <w:hyperlink w:anchor="_Toc379186393" w:history="1">
-            <w:r>
-              <w:rPr>
-                <w:rStyle w:val="Hyperlink"/>
-                <w:noProof/>
-              </w:rPr>
-              <w:t>4. Project Management Methodology</w:t>
-            </w:r>
-            <w:r>
-              <w:rPr>
-                <w:noProof/>
-                <w:webHidden/>
-              </w:rPr>
-              <w:tab/>
-            </w:r>
-            <w:r>
-              <w:rPr>
-                <w:noProof/>
-                <w:webHidden/>
-              </w:rPr>
-              <w:fldChar w:fldCharType="begin"/>
-            </w:r>
-            <w:r>
-              <w:rPr>
-                <w:noProof/>
-                <w:webHidden/>
-              </w:rPr>
-              <w:instrText xml:space="preserve"> PAGEREF _Toc379186393 \h </w:instrText>
-            </w:r>
-            <w:r>
-              <w:rPr>
-                <w:noProof/>
-                <w:webHidden/>
-              </w:rPr>
-            </w:r>
-            <w:r>
-              <w:rPr>
-                <w:noProof/>
-                <w:webHidden/>
-              </w:rPr>
-              <w:fldChar w:fldCharType="separate"/>
-            </w:r>
-            <w:r>
-              <w:rPr>
-                <w:noProof/>
-                <w:webHidden/>
-              </w:rPr>
-              <w:t>19</w:t>
             </w:r>
             <w:r>
               <w:rPr>
@@ -3360,13 +1585,13 @@
               <w:lang w:eastAsia="en-GB"/>
             </w:rPr>
           </w:pPr>
-          <w:hyperlink w:anchor="_Toc379186394" w:history="1">
+          <w:hyperlink w:anchor="_Toc384467471" w:history="1">
             <w:r>
               <w:rPr>
                 <w:rStyle w:val="Hyperlink"/>
                 <w:noProof/>
               </w:rPr>
-              <w:t>Project Life Cycle Summary</w:t>
+              <w:t>1.1.1 Heading 3</w:t>
             </w:r>
             <w:r>
               <w:rPr>
@@ -3387,7 +1612,7 @@
                 <w:noProof/>
                 <w:webHidden/>
               </w:rPr>
-              <w:instrText xml:space="preserve"> PAGEREF _Toc379186394 \h </w:instrText>
+              <w:instrText xml:space="preserve"> PAGEREF _Toc384467471 \h </w:instrText>
             </w:r>
             <w:r>
               <w:rPr>
@@ -3407,717 +1632,7 @@
                 <w:noProof/>
                 <w:webHidden/>
               </w:rPr>
-              <w:t>19</w:t>
-            </w:r>
-            <w:r>
-              <w:rPr>
-                <w:noProof/>
-                <w:webHidden/>
-              </w:rPr>
-              <w:fldChar w:fldCharType="end"/>
-            </w:r>
-          </w:hyperlink>
-        </w:p>
-        <w:p>
-          <w:pPr>
-            <w:pStyle w:val="TOC2"/>
-            <w:tabs>
-              <w:tab w:val="right" w:leader="dot" w:pos="9016"/>
-            </w:tabs>
-            <w:rPr>
-              <w:noProof/>
-              <w:sz w:val="22"/>
-              <w:szCs w:val="22"/>
-              <w:lang w:eastAsia="en-GB"/>
-            </w:rPr>
-          </w:pPr>
-          <w:hyperlink w:anchor="_Toc379186395" w:history="1">
-            <w:r>
-              <w:rPr>
-                <w:rStyle w:val="Hyperlink"/>
-                <w:noProof/>
-              </w:rPr>
-              <w:t>4.1 Requirements and Specifications Phase</w:t>
-            </w:r>
-            <w:r>
-              <w:rPr>
-                <w:noProof/>
-                <w:webHidden/>
-              </w:rPr>
-              <w:tab/>
-            </w:r>
-            <w:r>
-              <w:rPr>
-                <w:noProof/>
-                <w:webHidden/>
-              </w:rPr>
-              <w:fldChar w:fldCharType="begin"/>
-            </w:r>
-            <w:r>
-              <w:rPr>
-                <w:noProof/>
-                <w:webHidden/>
-              </w:rPr>
-              <w:instrText xml:space="preserve"> PAGEREF _Toc379186395 \h </w:instrText>
-            </w:r>
-            <w:r>
-              <w:rPr>
-                <w:noProof/>
-                <w:webHidden/>
-              </w:rPr>
-            </w:r>
-            <w:r>
-              <w:rPr>
-                <w:noProof/>
-                <w:webHidden/>
-              </w:rPr>
-              <w:fldChar w:fldCharType="separate"/>
-            </w:r>
-            <w:r>
-              <w:rPr>
-                <w:noProof/>
-                <w:webHidden/>
-              </w:rPr>
-              <w:t>20</w:t>
-            </w:r>
-            <w:r>
-              <w:rPr>
-                <w:noProof/>
-                <w:webHidden/>
-              </w:rPr>
-              <w:fldChar w:fldCharType="end"/>
-            </w:r>
-          </w:hyperlink>
-        </w:p>
-        <w:p>
-          <w:pPr>
-            <w:pStyle w:val="TOC2"/>
-            <w:tabs>
-              <w:tab w:val="right" w:leader="dot" w:pos="9016"/>
-            </w:tabs>
-            <w:rPr>
-              <w:noProof/>
-              <w:sz w:val="22"/>
-              <w:szCs w:val="22"/>
-              <w:lang w:eastAsia="en-GB"/>
-            </w:rPr>
-          </w:pPr>
-          <w:hyperlink w:anchor="_Toc379186396" w:history="1">
-            <w:r>
-              <w:rPr>
-                <w:rStyle w:val="Hyperlink"/>
-                <w:noProof/>
-              </w:rPr>
-              <w:t>4.2 Design Phase</w:t>
-            </w:r>
-            <w:r>
-              <w:rPr>
-                <w:noProof/>
-                <w:webHidden/>
-              </w:rPr>
-              <w:tab/>
-            </w:r>
-            <w:r>
-              <w:rPr>
-                <w:noProof/>
-                <w:webHidden/>
-              </w:rPr>
-              <w:fldChar w:fldCharType="begin"/>
-            </w:r>
-            <w:r>
-              <w:rPr>
-                <w:noProof/>
-                <w:webHidden/>
-              </w:rPr>
-              <w:instrText xml:space="preserve"> PAGEREF _Toc379186396 \h </w:instrText>
-            </w:r>
-            <w:r>
-              <w:rPr>
-                <w:noProof/>
-                <w:webHidden/>
-              </w:rPr>
-            </w:r>
-            <w:r>
-              <w:rPr>
-                <w:noProof/>
-                <w:webHidden/>
-              </w:rPr>
-              <w:fldChar w:fldCharType="separate"/>
-            </w:r>
-            <w:r>
-              <w:rPr>
-                <w:noProof/>
-                <w:webHidden/>
-              </w:rPr>
-              <w:t>20</w:t>
-            </w:r>
-            <w:r>
-              <w:rPr>
-                <w:noProof/>
-                <w:webHidden/>
-              </w:rPr>
-              <w:fldChar w:fldCharType="end"/>
-            </w:r>
-          </w:hyperlink>
-        </w:p>
-        <w:p>
-          <w:pPr>
-            <w:pStyle w:val="TOC2"/>
-            <w:tabs>
-              <w:tab w:val="right" w:leader="dot" w:pos="9016"/>
-            </w:tabs>
-            <w:rPr>
-              <w:noProof/>
-              <w:sz w:val="22"/>
-              <w:szCs w:val="22"/>
-              <w:lang w:eastAsia="en-GB"/>
-            </w:rPr>
-          </w:pPr>
-          <w:hyperlink w:anchor="_Toc379186397" w:history="1">
-            <w:r>
-              <w:rPr>
-                <w:rStyle w:val="Hyperlink"/>
-                <w:noProof/>
-              </w:rPr>
-              <w:t>4.3 Implementation Phase</w:t>
-            </w:r>
-            <w:r>
-              <w:rPr>
-                <w:noProof/>
-                <w:webHidden/>
-              </w:rPr>
-              <w:tab/>
-            </w:r>
-            <w:r>
-              <w:rPr>
-                <w:noProof/>
-                <w:webHidden/>
-              </w:rPr>
-              <w:fldChar w:fldCharType="begin"/>
-            </w:r>
-            <w:r>
-              <w:rPr>
-                <w:noProof/>
-                <w:webHidden/>
-              </w:rPr>
-              <w:instrText xml:space="preserve"> PAGEREF _Toc379186397 \h </w:instrText>
-            </w:r>
-            <w:r>
-              <w:rPr>
-                <w:noProof/>
-                <w:webHidden/>
-              </w:rPr>
-            </w:r>
-            <w:r>
-              <w:rPr>
-                <w:noProof/>
-                <w:webHidden/>
-              </w:rPr>
-              <w:fldChar w:fldCharType="separate"/>
-            </w:r>
-            <w:r>
-              <w:rPr>
-                <w:noProof/>
-                <w:webHidden/>
-              </w:rPr>
-              <w:t>21</w:t>
-            </w:r>
-            <w:r>
-              <w:rPr>
-                <w:noProof/>
-                <w:webHidden/>
-              </w:rPr>
-              <w:fldChar w:fldCharType="end"/>
-            </w:r>
-          </w:hyperlink>
-        </w:p>
-        <w:p>
-          <w:pPr>
-            <w:pStyle w:val="TOC2"/>
-            <w:tabs>
-              <w:tab w:val="right" w:leader="dot" w:pos="9016"/>
-            </w:tabs>
-            <w:rPr>
-              <w:noProof/>
-              <w:sz w:val="22"/>
-              <w:szCs w:val="22"/>
-              <w:lang w:eastAsia="en-GB"/>
-            </w:rPr>
-          </w:pPr>
-          <w:hyperlink w:anchor="_Toc379186398" w:history="1">
-            <w:r>
-              <w:rPr>
-                <w:rStyle w:val="Hyperlink"/>
-                <w:noProof/>
-              </w:rPr>
-              <w:t>4.4 Testing and Integration Phase</w:t>
-            </w:r>
-            <w:r>
-              <w:rPr>
-                <w:noProof/>
-                <w:webHidden/>
-              </w:rPr>
-              <w:tab/>
-            </w:r>
-            <w:r>
-              <w:rPr>
-                <w:noProof/>
-                <w:webHidden/>
-              </w:rPr>
-              <w:fldChar w:fldCharType="begin"/>
-            </w:r>
-            <w:r>
-              <w:rPr>
-                <w:noProof/>
-                <w:webHidden/>
-              </w:rPr>
-              <w:instrText xml:space="preserve"> PAGEREF _Toc379186398 \h </w:instrText>
-            </w:r>
-            <w:r>
-              <w:rPr>
-                <w:noProof/>
-                <w:webHidden/>
-              </w:rPr>
-            </w:r>
-            <w:r>
-              <w:rPr>
-                <w:noProof/>
-                <w:webHidden/>
-              </w:rPr>
-              <w:fldChar w:fldCharType="separate"/>
-            </w:r>
-            <w:r>
-              <w:rPr>
-                <w:noProof/>
-                <w:webHidden/>
-              </w:rPr>
-              <w:t>22</w:t>
-            </w:r>
-            <w:r>
-              <w:rPr>
-                <w:noProof/>
-                <w:webHidden/>
-              </w:rPr>
-              <w:fldChar w:fldCharType="end"/>
-            </w:r>
-          </w:hyperlink>
-        </w:p>
-        <w:p>
-          <w:pPr>
-            <w:pStyle w:val="TOC2"/>
-            <w:tabs>
-              <w:tab w:val="right" w:leader="dot" w:pos="9016"/>
-            </w:tabs>
-            <w:rPr>
-              <w:noProof/>
-              <w:sz w:val="22"/>
-              <w:szCs w:val="22"/>
-              <w:lang w:eastAsia="en-GB"/>
-            </w:rPr>
-          </w:pPr>
-          <w:hyperlink w:anchor="_Toc379186399" w:history="1">
-            <w:r>
-              <w:rPr>
-                <w:rStyle w:val="Hyperlink"/>
-                <w:noProof/>
-              </w:rPr>
-              <w:t>4.5 Quality Auditing Reviews</w:t>
-            </w:r>
-            <w:r>
-              <w:rPr>
-                <w:noProof/>
-                <w:webHidden/>
-              </w:rPr>
-              <w:tab/>
-            </w:r>
-            <w:r>
-              <w:rPr>
-                <w:noProof/>
-                <w:webHidden/>
-              </w:rPr>
-              <w:fldChar w:fldCharType="begin"/>
-            </w:r>
-            <w:r>
-              <w:rPr>
-                <w:noProof/>
-                <w:webHidden/>
-              </w:rPr>
-              <w:instrText xml:space="preserve"> PAGEREF _Toc379186399 \h </w:instrText>
-            </w:r>
-            <w:r>
-              <w:rPr>
-                <w:noProof/>
-                <w:webHidden/>
-              </w:rPr>
-            </w:r>
-            <w:r>
-              <w:rPr>
-                <w:noProof/>
-                <w:webHidden/>
-              </w:rPr>
-              <w:fldChar w:fldCharType="separate"/>
-            </w:r>
-            <w:r>
-              <w:rPr>
-                <w:noProof/>
-                <w:webHidden/>
-              </w:rPr>
-              <w:t>22</w:t>
-            </w:r>
-            <w:r>
-              <w:rPr>
-                <w:noProof/>
-                <w:webHidden/>
-              </w:rPr>
-              <w:fldChar w:fldCharType="end"/>
-            </w:r>
-          </w:hyperlink>
-        </w:p>
-        <w:p>
-          <w:pPr>
-            <w:pStyle w:val="TOC1"/>
-            <w:tabs>
-              <w:tab w:val="right" w:leader="dot" w:pos="9016"/>
-            </w:tabs>
-            <w:rPr>
-              <w:noProof/>
-              <w:sz w:val="22"/>
-              <w:szCs w:val="22"/>
-              <w:lang w:eastAsia="en-GB"/>
-            </w:rPr>
-          </w:pPr>
-          <w:hyperlink w:anchor="_Toc379186400" w:history="1">
-            <w:r>
-              <w:rPr>
-                <w:rStyle w:val="Hyperlink"/>
-                <w:noProof/>
-              </w:rPr>
-              <w:t>Appendix</w:t>
-            </w:r>
-            <w:r>
-              <w:rPr>
-                <w:noProof/>
-                <w:webHidden/>
-              </w:rPr>
-              <w:tab/>
-            </w:r>
-            <w:r>
-              <w:rPr>
-                <w:noProof/>
-                <w:webHidden/>
-              </w:rPr>
-              <w:fldChar w:fldCharType="begin"/>
-            </w:r>
-            <w:r>
-              <w:rPr>
-                <w:noProof/>
-                <w:webHidden/>
-              </w:rPr>
-              <w:instrText xml:space="preserve"> PAGEREF _Toc379186400 \h </w:instrText>
-            </w:r>
-            <w:r>
-              <w:rPr>
-                <w:noProof/>
-                <w:webHidden/>
-              </w:rPr>
-            </w:r>
-            <w:r>
-              <w:rPr>
-                <w:noProof/>
-                <w:webHidden/>
-              </w:rPr>
-              <w:fldChar w:fldCharType="separate"/>
-            </w:r>
-            <w:r>
-              <w:rPr>
-                <w:noProof/>
-                <w:webHidden/>
-              </w:rPr>
-              <w:t>23</w:t>
-            </w:r>
-            <w:r>
-              <w:rPr>
-                <w:noProof/>
-                <w:webHidden/>
-              </w:rPr>
-              <w:fldChar w:fldCharType="end"/>
-            </w:r>
-          </w:hyperlink>
-        </w:p>
-        <w:p>
-          <w:pPr>
-            <w:pStyle w:val="TOC2"/>
-            <w:tabs>
-              <w:tab w:val="right" w:leader="dot" w:pos="9016"/>
-            </w:tabs>
-            <w:rPr>
-              <w:noProof/>
-              <w:sz w:val="22"/>
-              <w:szCs w:val="22"/>
-              <w:lang w:eastAsia="en-GB"/>
-            </w:rPr>
-          </w:pPr>
-          <w:hyperlink w:anchor="_Toc379186401" w:history="1">
-            <w:r>
-              <w:rPr>
-                <w:rStyle w:val="Hyperlink"/>
-                <w:noProof/>
-              </w:rPr>
-              <w:t>Document Templates</w:t>
-            </w:r>
-            <w:r>
-              <w:rPr>
-                <w:noProof/>
-                <w:webHidden/>
-              </w:rPr>
-              <w:tab/>
-            </w:r>
-            <w:r>
-              <w:rPr>
-                <w:noProof/>
-                <w:webHidden/>
-              </w:rPr>
-              <w:fldChar w:fldCharType="begin"/>
-            </w:r>
-            <w:r>
-              <w:rPr>
-                <w:noProof/>
-                <w:webHidden/>
-              </w:rPr>
-              <w:instrText xml:space="preserve"> PAGEREF _Toc379186401 \h </w:instrText>
-            </w:r>
-            <w:r>
-              <w:rPr>
-                <w:noProof/>
-                <w:webHidden/>
-              </w:rPr>
-            </w:r>
-            <w:r>
-              <w:rPr>
-                <w:noProof/>
-                <w:webHidden/>
-              </w:rPr>
-              <w:fldChar w:fldCharType="separate"/>
-            </w:r>
-            <w:r>
-              <w:rPr>
-                <w:noProof/>
-                <w:webHidden/>
-              </w:rPr>
-              <w:t>23</w:t>
-            </w:r>
-            <w:r>
-              <w:rPr>
-                <w:noProof/>
-                <w:webHidden/>
-              </w:rPr>
-              <w:fldChar w:fldCharType="end"/>
-            </w:r>
-          </w:hyperlink>
-        </w:p>
-        <w:p>
-          <w:pPr>
-            <w:pStyle w:val="TOC3"/>
-            <w:tabs>
-              <w:tab w:val="right" w:leader="dot" w:pos="9016"/>
-            </w:tabs>
-            <w:rPr>
-              <w:noProof/>
-              <w:sz w:val="22"/>
-              <w:szCs w:val="22"/>
-              <w:lang w:eastAsia="en-GB"/>
-            </w:rPr>
-          </w:pPr>
-          <w:hyperlink w:anchor="_Toc379186402" w:history="1">
-            <w:r>
-              <w:rPr>
-                <w:rStyle w:val="Hyperlink"/>
-                <w:noProof/>
-              </w:rPr>
-              <w:t>Meeting Minutes &amp; Agenda</w:t>
-            </w:r>
-            <w:r>
-              <w:rPr>
-                <w:noProof/>
-                <w:webHidden/>
-              </w:rPr>
-              <w:tab/>
-            </w:r>
-            <w:r>
-              <w:rPr>
-                <w:noProof/>
-                <w:webHidden/>
-              </w:rPr>
-              <w:fldChar w:fldCharType="begin"/>
-            </w:r>
-            <w:r>
-              <w:rPr>
-                <w:noProof/>
-                <w:webHidden/>
-              </w:rPr>
-              <w:instrText xml:space="preserve"> PAGEREF _Toc379186402 \h </w:instrText>
-            </w:r>
-            <w:r>
-              <w:rPr>
-                <w:noProof/>
-                <w:webHidden/>
-              </w:rPr>
-            </w:r>
-            <w:r>
-              <w:rPr>
-                <w:noProof/>
-                <w:webHidden/>
-              </w:rPr>
-              <w:fldChar w:fldCharType="separate"/>
-            </w:r>
-            <w:r>
-              <w:rPr>
-                <w:noProof/>
-                <w:webHidden/>
-              </w:rPr>
-              <w:t>23</w:t>
-            </w:r>
-            <w:r>
-              <w:rPr>
-                <w:noProof/>
-                <w:webHidden/>
-              </w:rPr>
-              <w:fldChar w:fldCharType="end"/>
-            </w:r>
-          </w:hyperlink>
-        </w:p>
-        <w:p>
-          <w:pPr>
-            <w:pStyle w:val="TOC3"/>
-            <w:tabs>
-              <w:tab w:val="right" w:leader="dot" w:pos="9016"/>
-            </w:tabs>
-            <w:rPr>
-              <w:noProof/>
-              <w:sz w:val="22"/>
-              <w:szCs w:val="22"/>
-              <w:lang w:eastAsia="en-GB"/>
-            </w:rPr>
-          </w:pPr>
-          <w:hyperlink w:anchor="_Toc379186403" w:history="1">
-            <w:r>
-              <w:rPr>
-                <w:rStyle w:val="Hyperlink"/>
-                <w:noProof/>
-              </w:rPr>
-              <w:t>Reports</w:t>
-            </w:r>
-            <w:r>
-              <w:rPr>
-                <w:noProof/>
-                <w:webHidden/>
-              </w:rPr>
-              <w:tab/>
-            </w:r>
-            <w:r>
-              <w:rPr>
-                <w:noProof/>
-                <w:webHidden/>
-              </w:rPr>
-              <w:fldChar w:fldCharType="begin"/>
-            </w:r>
-            <w:r>
-              <w:rPr>
-                <w:noProof/>
-                <w:webHidden/>
-              </w:rPr>
-              <w:instrText xml:space="preserve"> PAGEREF _Toc379186403 \h </w:instrText>
-            </w:r>
-            <w:r>
-              <w:rPr>
-                <w:noProof/>
-                <w:webHidden/>
-              </w:rPr>
-            </w:r>
-            <w:r>
-              <w:rPr>
-                <w:noProof/>
-                <w:webHidden/>
-              </w:rPr>
-              <w:fldChar w:fldCharType="separate"/>
-            </w:r>
-            <w:r>
-              <w:rPr>
-                <w:noProof/>
-                <w:webHidden/>
-              </w:rPr>
-              <w:t>23</w:t>
-            </w:r>
-            <w:r>
-              <w:rPr>
-                <w:noProof/>
-                <w:webHidden/>
-              </w:rPr>
-              <w:fldChar w:fldCharType="end"/>
-            </w:r>
-          </w:hyperlink>
-        </w:p>
-        <w:p>
-          <w:pPr>
-            <w:pStyle w:val="TOC3"/>
-            <w:tabs>
-              <w:tab w:val="right" w:leader="dot" w:pos="9016"/>
-            </w:tabs>
-            <w:rPr>
-              <w:noProof/>
-              <w:sz w:val="22"/>
-              <w:szCs w:val="22"/>
-              <w:lang w:eastAsia="en-GB"/>
-            </w:rPr>
-          </w:pPr>
-          <w:hyperlink w:anchor="_Toc379186404" w:history="1">
-            <w:r>
-              <w:rPr>
-                <w:rStyle w:val="Hyperlink"/>
-                <w:noProof/>
-              </w:rPr>
-              <w:t>Tables</w:t>
-            </w:r>
-            <w:r>
-              <w:rPr>
-                <w:noProof/>
-                <w:webHidden/>
-              </w:rPr>
-              <w:tab/>
-            </w:r>
-            <w:r>
-              <w:rPr>
-                <w:noProof/>
-                <w:webHidden/>
-              </w:rPr>
-              <w:fldChar w:fldCharType="begin"/>
-            </w:r>
-            <w:r>
-              <w:rPr>
-                <w:noProof/>
-                <w:webHidden/>
-              </w:rPr>
-              <w:instrText xml:space="preserve"> PAGEREF _Toc379186404 \h </w:instrText>
-            </w:r>
-            <w:r>
-              <w:rPr>
-                <w:noProof/>
-                <w:webHidden/>
-              </w:rPr>
-            </w:r>
-            <w:r>
-              <w:rPr>
-                <w:noProof/>
-                <w:webHidden/>
-              </w:rPr>
-              <w:fldChar w:fldCharType="separate"/>
-            </w:r>
-            <w:r>
-              <w:rPr>
-                <w:noProof/>
-                <w:webHidden/>
-              </w:rPr>
-              <w:t>25</w:t>
+              <w:t>1</w:t>
             </w:r>
             <w:r>
               <w:rPr>
@@ -4159,13 +1674,13 @@
           <w:numId w:val="24"/>
         </w:numPr>
       </w:pPr>
-      <w:bookmarkStart w:id="12" w:name="_Toc378854930"/>
-      <w:bookmarkStart w:id="13" w:name="_Toc379186371"/>
+      <w:bookmarkStart w:id="13" w:name="_Toc378854930"/>
+      <w:bookmarkStart w:id="14" w:name="_Toc384467469"/>
       <w:r>
         <w:t>Introduction</w:t>
       </w:r>
-      <w:bookmarkEnd w:id="12"/>
       <w:bookmarkEnd w:id="13"/>
+      <w:bookmarkEnd w:id="14"/>
     </w:p>
     <w:p>
       <w:pPr>
@@ -4175,17 +1690,28 @@
           <w:numId w:val="24"/>
         </w:numPr>
       </w:pPr>
+      <w:bookmarkStart w:id="15" w:name="_Toc384467470"/>
       <w:r>
         <w:t>Heading 2</w:t>
       </w:r>
+      <w:bookmarkEnd w:id="15"/>
     </w:p>
     <w:p>
+      <w:r>
+        <w:t>Welcome to the document template. All company documents produced should follow this basic layout. Please use this template for your own convenience when creating documents.</w:t>
+      </w:r>
+      <w:bookmarkStart w:id="16" w:name="_GoBack"/>
+      <w:bookmarkEnd w:id="16"/>
+    </w:p>
+    <w:p>
       <w:pPr>
         <w:pStyle w:val="Heading3"/>
       </w:pPr>
+      <w:bookmarkStart w:id="17" w:name="_Toc384467471"/>
       <w:r>
         <w:t>1.1.1 Heading 3</w:t>
       </w:r>
+      <w:bookmarkEnd w:id="17"/>
     </w:p>
     <w:p/>
     <w:tbl>
@@ -4325,7 +1851,21 @@
       <w:rPr>
         <w:i/>
       </w:rPr>
-      <w:t xml:space="preserve"> Group 2 QA</w:t>
+      <w:t xml:space="preserve"> Group </w:t>
+    </w:r>
+    <w:proofErr w:type="gramStart"/>
+    <w:r>
+      <w:rPr>
+        <w:i/>
+      </w:rPr>
+      <w:t>2 !Document</w:t>
+    </w:r>
+    <w:proofErr w:type="gramEnd"/>
+    <w:r>
+      <w:rPr>
+        <w:i/>
+      </w:rPr>
+      <w:t xml:space="preserve"> Name!</w:t>
     </w:r>
     <w:r>
       <w:rPr>
@@ -4344,7 +1884,7 @@
         <w:i/>
         <w:noProof/>
       </w:rPr>
-      <w:t>Last Modified: 09/03</w:t>
+      <w:t>Last Modified: 04/04</w:t>
     </w:r>
     <w:r>
       <w:rPr>
@@ -4363,8 +1903,13 @@
     <w:pPr>
       <w:pStyle w:val="Footer"/>
     </w:pPr>
+    <w:proofErr w:type="gramStart"/>
     <w:r>
-      <w:t>QA Manual</w:t>
+      <w:t>!Document</w:t>
+    </w:r>
+    <w:proofErr w:type="gramEnd"/>
+    <w:r>
+      <w:t xml:space="preserve"> Name!</w:t>
     </w:r>
     <w:r>
       <w:tab/>
@@ -4440,7 +1985,7 @@
     </w:r>
     <w:r>
       <w:tab/>
-      <w:t>V1.2</w:t>
+      <w:t>V1.0</w:t>
     </w:r>
   </w:p>
 </w:hdr>
@@ -11015,7 +8560,7 @@
 </file>
 
 <file path=customXml/itemProps1.xml><?xml version="1.0" encoding="utf-8"?>
-<ds:datastoreItem xmlns:ds="http://schemas.openxmlformats.org/officeDocument/2006/customXml" ds:itemID="{CB4D30FF-5A19-419E-845C-613BE5DD6CDA}">
+<ds:datastoreItem xmlns:ds="http://schemas.openxmlformats.org/officeDocument/2006/customXml" ds:itemID="{966EF9E7-52ED-42BD-9AE7-218C288D9D54}">
   <ds:schemaRefs>
     <ds:schemaRef ds:uri="http://schemas.openxmlformats.org/officeDocument/2006/bibliography"/>
   </ds:schemaRefs>

</xml_diff>